<commit_message>
Adding couple more sources
</commit_message>
<xml_diff>
--- a/JustificationPaper.docx
+++ b/JustificationPaper.docx
@@ -61,28 +61,6 @@
           <w:rFonts w:ascii="Courier New" w:hAnsi="Courier New" w:cs="Courier New"/>
         </w:rPr>
       </w:pPr>
-    </w:p>
-    <w:p>
-      <w:pPr>
-        <w:pStyle w:val="PlainText"/>
-        <w:rPr>
-          <w:rFonts w:ascii="Courier New" w:hAnsi="Courier New" w:cs="Courier New"/>
-        </w:rPr>
-      </w:pPr>
-    </w:p>
-    <w:p>
-      <w:pPr>
-        <w:pStyle w:val="PlainText"/>
-        <w:rPr>
-          <w:rFonts w:ascii="Courier New" w:hAnsi="Courier New" w:cs="Courier New"/>
-        </w:rPr>
-      </w:pPr>
-      <w:r>
-        <w:rPr>
-          <w:rFonts w:ascii="Courier New" w:hAnsi="Courier New" w:cs="Courier New"/>
-        </w:rPr>
-        <w:t xml:space="preserve">Sources: </w:t>
-      </w:r>
       <w:bookmarkStart w:id="0" w:name="_GoBack"/>
       <w:bookmarkEnd w:id="0"/>
     </w:p>
@@ -105,6 +83,28 @@
         <w:rPr>
           <w:rFonts w:ascii="Courier New" w:hAnsi="Courier New" w:cs="Courier New"/>
         </w:rPr>
+        <w:t xml:space="preserve">Sources: </w:t>
+      </w:r>
+    </w:p>
+    <w:p>
+      <w:pPr>
+        <w:pStyle w:val="PlainText"/>
+        <w:rPr>
+          <w:rFonts w:ascii="Courier New" w:hAnsi="Courier New" w:cs="Courier New"/>
+        </w:rPr>
+      </w:pPr>
+    </w:p>
+    <w:p>
+      <w:pPr>
+        <w:pStyle w:val="PlainText"/>
+        <w:rPr>
+          <w:rFonts w:ascii="Courier New" w:hAnsi="Courier New" w:cs="Courier New"/>
+        </w:rPr>
+      </w:pPr>
+      <w:r>
+        <w:rPr>
+          <w:rFonts w:ascii="Courier New" w:hAnsi="Courier New" w:cs="Courier New"/>
+        </w:rPr>
         <w:t>Injection</w:t>
       </w:r>
       <w:r>
@@ -221,6 +221,178 @@
           <w:rFonts w:ascii="Courier New" w:hAnsi="Courier New" w:cs="Courier New"/>
         </w:rPr>
       </w:pPr>
+      <w:r>
+        <w:rPr>
+          <w:rFonts w:ascii="Courier New" w:hAnsi="Courier New" w:cs="Courier New"/>
+        </w:rPr>
+        <w:t>wastewater disposal and race</w:t>
+      </w:r>
+      <w:r>
+        <w:rPr>
+          <w:rFonts w:ascii="Courier New" w:hAnsi="Courier New" w:cs="Courier New"/>
+        </w:rPr>
+        <w:fldChar w:fldCharType="begin"/>
+      </w:r>
+      <w:r>
+        <w:rPr>
+          <w:rFonts w:ascii="Courier New" w:hAnsi="Courier New" w:cs="Courier New"/>
+        </w:rPr>
+        <w:instrText xml:space="preserve"> ADDIN EN.CITE &lt;EndNote&gt;&lt;Cite&gt;&lt;Author&gt;Johnston&lt;/Author&gt;&lt;Year&gt;2016&lt;/Year&gt;&lt;RecNum&gt;3&lt;/RecNum&gt;&lt;DisplayText&gt;[&lt;style face="bold"&gt;3&lt;/style&gt;]&lt;/DisplayText&gt;&lt;record&gt;&lt;rec-number&gt;3&lt;/rec-number&gt;&lt;foreign-keys&gt;&lt;key app="EN" db-id="wssdaaf50eartpee0savtttt9zzx2z2r2ptf" timestamp="1490923825"&gt;3&lt;/key&gt;&lt;/foreign-keys&gt;&lt;ref-type name="Journal Article"&gt;17&lt;/ref-type&gt;&lt;contributors&gt;&lt;authors&gt;&lt;author&gt;Johnston, Jill E.&lt;/author&gt;&lt;author&gt;Werder, Emily&lt;/author&gt;&lt;author&gt;Sebastian, Daniel&lt;/author&gt;&lt;/authors&gt;&lt;/contributors&gt;&lt;titles&gt;&lt;title&gt;Wastewater Disposal Wells, Fracking, and Environmental Injustice in Southern Texas&lt;/title&gt;&lt;secondary-title&gt;American Journal of Public Health&lt;/secondary-title&gt;&lt;/titles&gt;&lt;periodical&gt;&lt;full-title&gt;American Journal of Public Health&lt;/full-title&gt;&lt;/periodical&gt;&lt;pages&gt;550-556&lt;/pages&gt;&lt;volume&gt;106&lt;/volume&gt;&lt;number&gt;3&lt;/number&gt;&lt;dates&gt;&lt;year&gt;2016&lt;/year&gt;&lt;pub-dates&gt;&lt;date&gt;03/&amp;#xD;11/19/accepted&lt;/date&gt;&lt;/pub-dates&gt;&lt;/dates&gt;&lt;publisher&gt;American Public Health Association&lt;/publisher&gt;&lt;isbn&gt;0090-0036&amp;#xD;1541-0048&lt;/isbn&gt;&lt;accession-num&gt;PMC4816143&lt;/accession-num&gt;&lt;urls&gt;&lt;related-urls&gt;&lt;url&gt;http://www.ncbi.nlm.nih.gov/pmc/articles/PMC4816143/&lt;/url&gt;&lt;/related-urls&gt;&lt;/urls&gt;&lt;electronic-resource-num&gt;10.2105/AJPH.2015.303000&lt;/electronic-resource-num&gt;&lt;remote-database-name&gt;PMC&lt;/remote-database-name&gt;&lt;/record&gt;&lt;/Cite&gt;&lt;/EndNote&gt;</w:instrText>
+      </w:r>
+      <w:r>
+        <w:rPr>
+          <w:rFonts w:ascii="Courier New" w:hAnsi="Courier New" w:cs="Courier New"/>
+        </w:rPr>
+        <w:fldChar w:fldCharType="separate"/>
+      </w:r>
+      <w:r>
+        <w:rPr>
+          <w:rFonts w:ascii="Courier New" w:hAnsi="Courier New" w:cs="Courier New"/>
+          <w:noProof/>
+        </w:rPr>
+        <w:t>[</w:t>
+      </w:r>
+      <w:r>
+        <w:rPr>
+          <w:rFonts w:ascii="Courier New" w:hAnsi="Courier New" w:cs="Courier New"/>
+          <w:b/>
+          <w:noProof/>
+        </w:rPr>
+        <w:t>3</w:t>
+      </w:r>
+      <w:r>
+        <w:rPr>
+          <w:rFonts w:ascii="Courier New" w:hAnsi="Courier New" w:cs="Courier New"/>
+          <w:noProof/>
+        </w:rPr>
+        <w:t>]</w:t>
+      </w:r>
+      <w:r>
+        <w:rPr>
+          <w:rFonts w:ascii="Courier New" w:hAnsi="Courier New" w:cs="Courier New"/>
+        </w:rPr>
+        <w:fldChar w:fldCharType="end"/>
+      </w:r>
+    </w:p>
+    <w:p>
+      <w:pPr>
+        <w:pStyle w:val="PlainText"/>
+        <w:rPr>
+          <w:rFonts w:ascii="Courier New" w:hAnsi="Courier New" w:cs="Courier New"/>
+        </w:rPr>
+      </w:pPr>
+      <w:r>
+        <w:rPr>
+          <w:rFonts w:ascii="Courier New" w:hAnsi="Courier New" w:cs="Courier New"/>
+        </w:rPr>
+        <w:t>impacts of fracking, communication</w:t>
+      </w:r>
+      <w:r>
+        <w:rPr>
+          <w:rFonts w:ascii="Courier New" w:hAnsi="Courier New" w:cs="Courier New"/>
+        </w:rPr>
+        <w:fldChar w:fldCharType="begin"/>
+      </w:r>
+      <w:r>
+        <w:rPr>
+          <w:rFonts w:ascii="Courier New" w:hAnsi="Courier New" w:cs="Courier New"/>
+        </w:rPr>
+        <w:instrText xml:space="preserve"> ADDIN EN.CITE &lt;EndNote&gt;&lt;Cite&gt;&lt;Author&gt;Meng&lt;/Author&gt;&lt;Year&gt;2017&lt;/Year&gt;&lt;RecNum&gt;4&lt;/RecNum&gt;&lt;DisplayText&gt;[&lt;style face="bold"&gt;4&lt;/style&gt;]&lt;/DisplayText&gt;&lt;record&gt;&lt;rec-number&gt;4&lt;/rec-number&gt;&lt;foreign-keys&gt;&lt;key app="EN" db-id="wssdaaf50eartpee0savtttt9zzx2z2r2ptf" timestamp="1490924078"&gt;4&lt;/key&gt;&lt;/foreign-keys&gt;&lt;ref-type name="Journal Article"&gt;17&lt;/ref-type&gt;&lt;contributors&gt;&lt;authors&gt;&lt;author&gt;Meng, Qingmin&lt;/author&gt;&lt;/authors&gt;&lt;/contributors&gt;&lt;titles&gt;&lt;title&gt;The impacts of fracking on the environment: A total environmental study paradigm&lt;/title&gt;&lt;secondary-title&gt;Science of The Total Environment&lt;/secondary-title&gt;&lt;/titles&gt;&lt;periodical&gt;&lt;full-title&gt;Science of The Total Environment&lt;/full-title&gt;&lt;/periodical&gt;&lt;pages&gt;953-957&lt;/pages&gt;&lt;volume&gt;580&lt;/volume&gt;&lt;keywords&gt;&lt;keyword&gt;Hydraulic fracturing&lt;/keyword&gt;&lt;keyword&gt;Total environment study paradigm&lt;/keyword&gt;&lt;keyword&gt;Systematic study&lt;/keyword&gt;&lt;keyword&gt;Interdisciplinary&lt;/keyword&gt;&lt;/keywords&gt;&lt;dates&gt;&lt;year&gt;2017&lt;/year&gt;&lt;pub-dates&gt;&lt;date&gt;2/15/&lt;/date&gt;&lt;/pub-dates&gt;&lt;/dates&gt;&lt;isbn&gt;0048-9697&lt;/isbn&gt;&lt;urls&gt;&lt;related-urls&gt;&lt;url&gt;http://www.sciencedirect.com/science/article/pii/S0048969716327322&lt;/url&gt;&lt;/related-urls&gt;&lt;/urls&gt;&lt;electronic-resource-num&gt;http://dx.doi.org/10.1016/j.scitotenv.2016.12.045&lt;/electronic-resource-num&gt;&lt;/record&gt;&lt;/Cite&gt;&lt;/EndNote&gt;</w:instrText>
+      </w:r>
+      <w:r>
+        <w:rPr>
+          <w:rFonts w:ascii="Courier New" w:hAnsi="Courier New" w:cs="Courier New"/>
+        </w:rPr>
+        <w:fldChar w:fldCharType="separate"/>
+      </w:r>
+      <w:r>
+        <w:rPr>
+          <w:rFonts w:ascii="Courier New" w:hAnsi="Courier New" w:cs="Courier New"/>
+          <w:noProof/>
+        </w:rPr>
+        <w:t>[</w:t>
+      </w:r>
+      <w:r>
+        <w:rPr>
+          <w:rFonts w:ascii="Courier New" w:hAnsi="Courier New" w:cs="Courier New"/>
+          <w:b/>
+          <w:noProof/>
+        </w:rPr>
+        <w:t>4</w:t>
+      </w:r>
+      <w:r>
+        <w:rPr>
+          <w:rFonts w:ascii="Courier New" w:hAnsi="Courier New" w:cs="Courier New"/>
+          <w:noProof/>
+        </w:rPr>
+        <w:t>]</w:t>
+      </w:r>
+      <w:r>
+        <w:rPr>
+          <w:rFonts w:ascii="Courier New" w:hAnsi="Courier New" w:cs="Courier New"/>
+        </w:rPr>
+        <w:fldChar w:fldCharType="end"/>
+      </w:r>
+    </w:p>
+    <w:p>
+      <w:pPr>
+        <w:pStyle w:val="PlainText"/>
+        <w:rPr>
+          <w:rFonts w:ascii="Courier New" w:hAnsi="Courier New" w:cs="Courier New"/>
+        </w:rPr>
+      </w:pPr>
+      <w:r>
+        <w:rPr>
+          <w:rFonts w:ascii="Courier New" w:hAnsi="Courier New" w:cs="Courier New"/>
+        </w:rPr>
+        <w:t>increase Oklahoma earthquakes</w:t>
+      </w:r>
+      <w:r>
+        <w:rPr>
+          <w:rFonts w:ascii="Courier New" w:hAnsi="Courier New" w:cs="Courier New"/>
+        </w:rPr>
+        <w:fldChar w:fldCharType="begin"/>
+      </w:r>
+      <w:r>
+        <w:rPr>
+          <w:rFonts w:ascii="Courier New" w:hAnsi="Courier New" w:cs="Courier New"/>
+        </w:rPr>
+        <w:instrText xml:space="preserve"> ADDIN EN.CITE &lt;EndNote&gt;&lt;Cite&gt;&lt;Author&gt;Keranen&lt;/Author&gt;&lt;Year&gt;2014&lt;/Year&gt;&lt;RecNum&gt;5&lt;/RecNum&gt;&lt;DisplayText&gt;[&lt;style face="bold"&gt;5&lt;/style&gt;]&lt;/DisplayText&gt;&lt;record&gt;&lt;rec-number&gt;5&lt;/rec-number&gt;&lt;foreign-keys&gt;&lt;key app="EN" db-id="wssdaaf50eartpee0savtttt9zzx2z2r2ptf" timestamp="1490924305"&gt;5&lt;/key&gt;&lt;/foreign-keys&gt;&lt;ref-type name="Journal Article"&gt;17&lt;/ref-type&gt;&lt;contributors&gt;&lt;authors&gt;&lt;author&gt;Keranen, K. M.&lt;/author&gt;&lt;author&gt;Weingarten, M.&lt;/author&gt;&lt;author&gt;Abers, G. A.&lt;/author&gt;&lt;author&gt;Bekins, B. A.&lt;/author&gt;&lt;author&gt;Ge, S.&lt;/author&gt;&lt;/authors&gt;&lt;/contributors&gt;&lt;titles&gt;&lt;title&gt;Sharp increase in central Oklahoma seismicity since 2008 induced by massive wastewater injection&lt;/title&gt;&lt;secondary-title&gt;Science&lt;/secondary-title&gt;&lt;/titles&gt;&lt;periodical&gt;&lt;full-title&gt;Science&lt;/full-title&gt;&lt;/periodical&gt;&lt;pages&gt;448-451&lt;/pages&gt;&lt;volume&gt;345&lt;/volume&gt;&lt;number&gt;6195&lt;/number&gt;&lt;dates&gt;&lt;year&gt;2014&lt;/year&gt;&lt;/dates&gt;&lt;urls&gt;&lt;/urls&gt;&lt;electronic-resource-num&gt;10.1126/science.1255802&lt;/electronic-resource-num&gt;&lt;/record&gt;&lt;/Cite&gt;&lt;/EndNote&gt;</w:instrText>
+      </w:r>
+      <w:r>
+        <w:rPr>
+          <w:rFonts w:ascii="Courier New" w:hAnsi="Courier New" w:cs="Courier New"/>
+        </w:rPr>
+        <w:fldChar w:fldCharType="separate"/>
+      </w:r>
+      <w:r>
+        <w:rPr>
+          <w:rFonts w:ascii="Courier New" w:hAnsi="Courier New" w:cs="Courier New"/>
+          <w:noProof/>
+        </w:rPr>
+        <w:t>[</w:t>
+      </w:r>
+      <w:r>
+        <w:rPr>
+          <w:rFonts w:ascii="Courier New" w:hAnsi="Courier New" w:cs="Courier New"/>
+          <w:b/>
+          <w:noProof/>
+        </w:rPr>
+        <w:t>5</w:t>
+      </w:r>
+      <w:r>
+        <w:rPr>
+          <w:rFonts w:ascii="Courier New" w:hAnsi="Courier New" w:cs="Courier New"/>
+          <w:noProof/>
+        </w:rPr>
+        <w:t>]</w:t>
+      </w:r>
+      <w:r>
+        <w:rPr>
+          <w:rFonts w:ascii="Courier New" w:hAnsi="Courier New" w:cs="Courier New"/>
+        </w:rPr>
+        <w:fldChar w:fldCharType="end"/>
+      </w:r>
     </w:p>
     <w:p>
       <w:pPr>
@@ -283,6 +455,7 @@
     <w:p>
       <w:pPr>
         <w:pStyle w:val="EndNoteBibliography"/>
+        <w:spacing w:after="0"/>
         <w:ind w:left="720" w:hanging="720"/>
       </w:pPr>
       <w:r>
@@ -309,6 +482,101 @@
       </w:r>
       <w:r>
         <w:t xml:space="preserve"> (2012), no. 6075, 1436-1437.</w:t>
+      </w:r>
+    </w:p>
+    <w:p>
+      <w:pPr>
+        <w:pStyle w:val="EndNoteBibliography"/>
+        <w:spacing w:after="0"/>
+        <w:ind w:left="720" w:hanging="720"/>
+      </w:pPr>
+      <w:r>
+        <w:t>3.</w:t>
+      </w:r>
+      <w:r>
+        <w:tab/>
+        <w:t xml:space="preserve">J. E. Johnston, E. Werder and D. Sebastian, </w:t>
+      </w:r>
+      <w:r>
+        <w:rPr>
+          <w:i/>
+        </w:rPr>
+        <w:t>Wastewater disposal wells, fracking, and environmental injustice in southern texas</w:t>
+      </w:r>
+      <w:r>
+        <w:t xml:space="preserve">, American Journal of Public Health </w:t>
+      </w:r>
+      <w:r>
+        <w:rPr>
+          <w:b/>
+        </w:rPr>
+        <w:t>106</w:t>
+      </w:r>
+      <w:r>
+        <w:t xml:space="preserve"> (2016), no. 3, 550-556.</w:t>
+      </w:r>
+    </w:p>
+    <w:p>
+      <w:pPr>
+        <w:pStyle w:val="EndNoteBibliography"/>
+        <w:spacing w:after="0"/>
+        <w:ind w:left="720" w:hanging="720"/>
+      </w:pPr>
+      <w:r>
+        <w:t>4.</w:t>
+      </w:r>
+      <w:r>
+        <w:tab/>
+        <w:t xml:space="preserve">Q. Meng, </w:t>
+      </w:r>
+      <w:r>
+        <w:rPr>
+          <w:i/>
+        </w:rPr>
+        <w:t>The impacts of fracking on the environment: A total environmental study paradigm</w:t>
+      </w:r>
+      <w:r>
+        <w:t xml:space="preserve">, Science of The Total Environment </w:t>
+      </w:r>
+      <w:r>
+        <w:rPr>
+          <w:b/>
+        </w:rPr>
+        <w:t>580</w:t>
+      </w:r>
+      <w:r>
+        <w:t xml:space="preserve"> (2017), 953-957.</w:t>
+      </w:r>
+    </w:p>
+    <w:p>
+      <w:pPr>
+        <w:pStyle w:val="EndNoteBibliography"/>
+        <w:ind w:left="720" w:hanging="720"/>
+      </w:pPr>
+      <w:r>
+        <w:t>5.</w:t>
+      </w:r>
+      <w:r>
+        <w:tab/>
+        <w:t xml:space="preserve">K. M. Keranen, M. Weingarten, G. A. Abers, B. A. Bekins and S. Ge, </w:t>
+      </w:r>
+      <w:r>
+        <w:rPr>
+          <w:i/>
+        </w:rPr>
+        <w:t>Sharp increase in central oklahoma seismicity since 2008 induced by massive wastewater injection</w:t>
+      </w:r>
+      <w:r>
+        <w:t xml:space="preserve">, Science </w:t>
+      </w:r>
+      <w:r>
+        <w:rPr>
+          <w:b/>
+        </w:rPr>
+        <w:t>345</w:t>
+      </w:r>
+      <w:r>
+        <w:t xml:space="preserve"> (2014), no. 6195, 448-451.</w:t>
       </w:r>
     </w:p>
     <w:p>

</xml_diff>